<commit_message>
docs: finalize report with figures, lists, and abstract
</commit_message>
<xml_diff>
--- a/docs/SEDS500-Project-Report-Umut-Akin.docx
+++ b/docs/SEDS500-Project-Report-Umut-Akin.docx
@@ -3198,6 +3198,31 @@
       <w:bookmarkEnd w:id="124"/>
     </w:p>
     <w:p>
+      <w:r>
+        <w:t>Table 1: Comparison of Synthetic Data Generation Methods</w:t>
+      </w:r>
+    </w:p>
+    <w:p>
+      <w:r>
+        <w:t>Table 2: Replacement Scenario Results</w:t>
+      </w:r>
+    </w:p>
+    <w:p>
+      <w:r>
+        <w:t>Table 3: Augmentation Scenario Results</w:t>
+      </w:r>
+    </w:p>
+    <w:p>
+      <w:r>
+        <w:t>Table 4: Privacy Test Results (Membership Inference Attack)</w:t>
+      </w:r>
+    </w:p>
+    <w:p>
+      <w:r>
+        <w:t>Table 5: Ablation Study - Key Improvements</w:t>
+      </w:r>
+    </w:p>
+    <w:p>
       <w:pPr>
         <w:pStyle w:val="Heading1"/>
         <w:numPr>
@@ -3380,6 +3405,46 @@
       </w:pPr>
     </w:p>
     <w:p>
+      <w:r>
+        <w:t>Figure 1: Replacement Scenario - Method Comparison</w:t>
+      </w:r>
+    </w:p>
+    <w:p>
+      <w:r>
+        <w:t>Figure 2: Augmentation Scenario - Method Comparison</w:t>
+      </w:r>
+    </w:p>
+    <w:p>
+      <w:r>
+        <w:t>Figure 3: Privacy-Utility Tradeoff</w:t>
+      </w:r>
+    </w:p>
+    <w:p>
+      <w:r>
+        <w:t>Figure 4: Training Loss Convergence</w:t>
+      </w:r>
+    </w:p>
+    <w:p>
+      <w:r>
+        <w:t>Figure 5: Diffusion Process Diagram</w:t>
+      </w:r>
+    </w:p>
+    <w:p>
+      <w:r>
+        <w:t>Figure 6: Neural Network Architecture</w:t>
+      </w:r>
+    </w:p>
+    <w:p>
+      <w:r>
+        <w:t>Figure 7: Privacy Evaluation Results</w:t>
+      </w:r>
+    </w:p>
+    <w:p>
+      <w:r>
+        <w:t>Figure 8: Key Results Summary</w:t>
+      </w:r>
+    </w:p>
+    <w:p>
       <w:pPr>
         <w:pStyle w:val="Heading1"/>
         <w:numPr>
@@ -3559,6 +3624,76 @@
       <w:pPr>
         <w:spacing w:line="360" w:lineRule="auto"/>
       </w:pPr>
+    </w:p>
+    <w:p>
+      <w:r>
+        <w:t>AUC</w:t>
+        <w:tab/>
+        <w:t>Area Under the Curve</w:t>
+      </w:r>
+    </w:p>
+    <w:p>
+      <w:r>
+        <w:t>CTGAN</w:t>
+        <w:tab/>
+        <w:t>Conditional Tabular Generative Adversarial Network</w:t>
+      </w:r>
+    </w:p>
+    <w:p>
+      <w:r>
+        <w:t>DDPM</w:t>
+        <w:tab/>
+        <w:t>Denoising Diffusion Probabilistic Models</w:t>
+      </w:r>
+    </w:p>
+    <w:p>
+      <w:r>
+        <w:t>GAN</w:t>
+        <w:tab/>
+        <w:t>Generative Adversarial Network</w:t>
+      </w:r>
+    </w:p>
+    <w:p>
+      <w:r>
+        <w:t>KL</w:t>
+        <w:tab/>
+        <w:t>Kullback-Leibler (divergence)</w:t>
+      </w:r>
+    </w:p>
+    <w:p>
+      <w:r>
+        <w:t>MIA</w:t>
+        <w:tab/>
+        <w:t>Membership Inference Attack</w:t>
+      </w:r>
+    </w:p>
+    <w:p>
+      <w:r>
+        <w:t>MLP</w:t>
+        <w:tab/>
+        <w:t>Multi-Layer Perceptron</w:t>
+      </w:r>
+    </w:p>
+    <w:p>
+      <w:r>
+        <w:t>MSE</w:t>
+        <w:tab/>
+        <w:t>Mean Squared Error</w:t>
+      </w:r>
+    </w:p>
+    <w:p>
+      <w:r>
+        <w:t>SMOGN</w:t>
+        <w:tab/>
+        <w:t>Synthetic Minority Over-sampling for Regression with Gaussian Noise</w:t>
+      </w:r>
+    </w:p>
+    <w:p>
+      <w:r>
+        <w:t>TabDDPM</w:t>
+        <w:tab/>
+        <w:t>Tabular Denoising Diffusion Probabilistic Models</w:t>
+      </w:r>
     </w:p>
     <w:p>
       <w:pPr>
@@ -3674,6 +3809,19 @@
     <w:p/>
     <w:p/>
     <w:p/>
+    <w:p>
+      <w:pPr>
+        <w:pStyle w:val="Heading1"/>
+      </w:pPr>
+      <w:r>
+        <w:t>ABSTRACT</w:t>
+      </w:r>
+    </w:p>
+    <w:p>
+      <w:r>
+        <w:t>Organizations increasingly need to share sensitive tabular data for machine learning while protecting individual privacy. This project investigates diffusion models as a privacy-preserving approach for generating synthetic tabular data. We implement and evaluate TabDDPM-style diffusion with hybrid Gaussian-Multinomial noise handling, comparing it against CTGAN and SMOGN baselines. Our experiments demonstrate that TabDDPM-style diffusion achieves 87% of baseline model performance when training on synthetic data alone, significantly outperforming CTGAN (35%) and SMOGN (which fails catastrophically). Privacy validation through membership inference attacks confirms that the generated data leaks no information about training records (AUC = 0.51, equivalent to random guessing). These results establish diffusion models as a superior approach for generating high-utility, privacy-preserving synthetic tabular data.</w:t>
+      </w:r>
+    </w:p>
     <w:p/>
     <w:p/>
     <w:p/>
@@ -3989,6 +4137,56 @@
       </w:r>
     </w:p>
     <w:p>
+      <w:pPr>
+        <w:jc w:val="center"/>
+      </w:pPr>
+      <w:r>
+        <w:drawing>
+          <wp:inline>
+            <wp:extent cx="5029200" cy="2984810"/>
+            <wp:docPr id="17" name="Picture 17"/>
+            <wp:cNvGraphicFramePr>
+              <a:graphicFrameLocks noChangeAspect="1"/>
+            </wp:cNvGraphicFramePr>
+            <a:graphic>
+              <a:graphicData uri="http://schemas.openxmlformats.org/drawingml/2006/picture">
+                <pic:pic>
+                  <pic:nvPicPr>
+                    <pic:cNvPr id="0" name="fig1_replacement_comparison.png"/>
+                    <pic:cNvPicPr/>
+                  </pic:nvPicPr>
+                  <pic:blipFill>
+                    <a:blip r:embed="rId20"/>
+                    <a:stretch>
+                      <a:fillRect/>
+                    </a:stretch>
+                  </pic:blipFill>
+                  <pic:spPr>
+                    <a:xfrm>
+                      <a:off x="0" y="0"/>
+                      <a:ext cx="5029200" cy="2984810"/>
+                    </a:xfrm>
+                    <a:prstGeom prst="rect"/>
+                  </pic:spPr>
+                </pic:pic>
+              </a:graphicData>
+            </a:graphic>
+          </wp:inline>
+        </w:drawing>
+      </w:r>
+    </w:p>
+    <w:p>
+      <w:pPr>
+        <w:jc w:val="center"/>
+      </w:pPr>
+      <w:r>
+        <w:rPr>
+          <w:i/>
+        </w:rPr>
+        <w:t>Figure 1: Replacement Scenario - Training on Synthetic Data Only</w:t>
+      </w:r>
+    </w:p>
+    <w:p>
       <w:r>
         <w:t>• CTGAN: R² = 0.2292 (35.5%)</w:t>
       </w:r>
@@ -4032,6 +4230,106 @@
     <w:p>
       <w:r>
         <w:t>Membership inference attack results:</w:t>
+      </w:r>
+    </w:p>
+    <w:p>
+      <w:pPr>
+        <w:jc w:val="center"/>
+      </w:pPr>
+      <w:r>
+        <w:drawing>
+          <wp:inline>
+            <wp:extent cx="5029200" cy="2984810"/>
+            <wp:docPr id="18" name="Picture 18"/>
+            <wp:cNvGraphicFramePr>
+              <a:graphicFrameLocks noChangeAspect="1"/>
+            </wp:cNvGraphicFramePr>
+            <a:graphic>
+              <a:graphicData uri="http://schemas.openxmlformats.org/drawingml/2006/picture">
+                <pic:pic>
+                  <pic:nvPicPr>
+                    <pic:cNvPr id="0" name="fig2_augmentation_comparison.png"/>
+                    <pic:cNvPicPr/>
+                  </pic:nvPicPr>
+                  <pic:blipFill>
+                    <a:blip r:embed="rId21"/>
+                    <a:stretch>
+                      <a:fillRect/>
+                    </a:stretch>
+                  </pic:blipFill>
+                  <pic:spPr>
+                    <a:xfrm>
+                      <a:off x="0" y="0"/>
+                      <a:ext cx="5029200" cy="2984810"/>
+                    </a:xfrm>
+                    <a:prstGeom prst="rect"/>
+                  </pic:spPr>
+                </pic:pic>
+              </a:graphicData>
+            </a:graphic>
+          </wp:inline>
+        </w:drawing>
+      </w:r>
+    </w:p>
+    <w:p>
+      <w:pPr>
+        <w:jc w:val="center"/>
+      </w:pPr>
+      <w:r>
+        <w:rPr>
+          <w:i/>
+        </w:rPr>
+        <w:t>Figure 2: Augmentation Scenario - Original + Synthetic Data</w:t>
+      </w:r>
+    </w:p>
+    <w:p>
+      <w:pPr>
+        <w:jc w:val="center"/>
+      </w:pPr>
+      <w:r>
+        <w:drawing>
+          <wp:inline>
+            <wp:extent cx="5029200" cy="2984810"/>
+            <wp:docPr id="19" name="Picture 19"/>
+            <wp:cNvGraphicFramePr>
+              <a:graphicFrameLocks noChangeAspect="1"/>
+            </wp:cNvGraphicFramePr>
+            <a:graphic>
+              <a:graphicData uri="http://schemas.openxmlformats.org/drawingml/2006/picture">
+                <pic:pic>
+                  <pic:nvPicPr>
+                    <pic:cNvPr id="0" name="fig8_privacy_comparison.png"/>
+                    <pic:cNvPicPr/>
+                  </pic:nvPicPr>
+                  <pic:blipFill>
+                    <a:blip r:embed="rId22"/>
+                    <a:stretch>
+                      <a:fillRect/>
+                    </a:stretch>
+                  </pic:blipFill>
+                  <pic:spPr>
+                    <a:xfrm>
+                      <a:off x="0" y="0"/>
+                      <a:ext cx="5029200" cy="2984810"/>
+                    </a:xfrm>
+                    <a:prstGeom prst="rect"/>
+                  </pic:spPr>
+                </pic:pic>
+              </a:graphicData>
+            </a:graphic>
+          </wp:inline>
+        </w:drawing>
+      </w:r>
+    </w:p>
+    <w:p>
+      <w:pPr>
+        <w:jc w:val="center"/>
+      </w:pPr>
+      <w:r>
+        <w:rPr>
+          <w:i/>
+        </w:rPr>
+        <w:t>Figure 3: Privacy Evaluation - Membership Inference Attack AUC</w:t>
       </w:r>
     </w:p>
     <w:p>

</xml_diff>